<commit_message>
Inspection, glo and small changes
</commit_message>
<xml_diff>
--- a/requeriments/sabolsas-glo.docx
+++ b/requeriments/sabolsas-glo.docx
@@ -571,13 +571,7 @@
         <w:rPr>
           <w:rFonts w:ascii="Times New Roman" w:eastAsia="Times New Roman" w:hAnsi="Times New Roman" w:cs="Times New Roman"/>
         </w:rPr>
-        <w:t>Avaliador – Professor que avalia o desempenho do aluno para saber se o mesmo me</w:t>
-      </w:r>
-      <w:r>
-        <w:rPr>
-          <w:rFonts w:ascii="Times New Roman" w:eastAsia="Times New Roman" w:hAnsi="Times New Roman" w:cs="Times New Roman"/>
-        </w:rPr>
-        <w:t>rece continuar ou não com a bolsa.</w:t>
+        <w:t>Avaliador – Professor que avalia o desempenho do aluno para saber se o mesmo merece continuar ou não com a bolsa.</w:t>
       </w:r>
     </w:p>
     <w:p>
@@ -616,6 +610,44 @@
           <w:rFonts w:ascii="Times New Roman" w:eastAsia="Times New Roman" w:hAnsi="Times New Roman" w:cs="Times New Roman"/>
         </w:rPr>
         <w:t>/administrador do sistema. Este usuário controla os avaliadores que podem acessar o sistema.</w:t>
+      </w:r>
+    </w:p>
+    <w:p>
+      <w:pPr>
+        <w:pStyle w:val="normal0"/>
+        <w:jc w:val="both"/>
+        <w:rPr>
+          <w:rFonts w:ascii="Times New Roman" w:eastAsia="Times New Roman" w:hAnsi="Times New Roman" w:cs="Times New Roman"/>
+        </w:rPr>
+      </w:pPr>
+    </w:p>
+    <w:p>
+      <w:pPr>
+        <w:pStyle w:val="normal0"/>
+        <w:jc w:val="both"/>
+        <w:rPr>
+          <w:rFonts w:ascii="Times New Roman" w:eastAsia="Times New Roman" w:hAnsi="Times New Roman" w:cs="Times New Roman"/>
+        </w:rPr>
+      </w:pPr>
+      <w:proofErr w:type="spellStart"/>
+      <w:r>
+        <w:rPr>
+          <w:rFonts w:ascii="Times New Roman" w:eastAsia="Times New Roman" w:hAnsi="Times New Roman" w:cs="Times New Roman"/>
+        </w:rPr>
+        <w:t>SigPPG</w:t>
+      </w:r>
+      <w:proofErr w:type="spellEnd"/>
+      <w:r>
+        <w:rPr>
+          <w:rFonts w:ascii="Times New Roman" w:eastAsia="Times New Roman" w:hAnsi="Times New Roman" w:cs="Times New Roman"/>
+        </w:rPr>
+        <w:t xml:space="preserve"> – Sistema Integrado</w:t>
+      </w:r>
+      <w:r>
+        <w:rPr>
+          <w:rFonts w:ascii="Times New Roman" w:eastAsia="Times New Roman" w:hAnsi="Times New Roman" w:cs="Times New Roman"/>
+        </w:rPr>
+        <w:t xml:space="preserve"> de Pesquisa e Pós-graduação.</w:t>
       </w:r>
     </w:p>
     <w:p>
@@ -1050,6 +1082,7 @@
   <w:style w:type="paragraph" w:default="1" w:styleId="Normal">
     <w:name w:val="Normal"/>
     <w:qFormat/>
+    <w:rsid w:val="000C50B3"/>
   </w:style>
   <w:style w:type="paragraph" w:styleId="Ttulo1">
     <w:name w:val="heading 1"/>

</xml_diff>